<commit_message>
CA6 Files - Updated Client and Server Json Wrap
</commit_message>
<xml_diff>
--- a/RoisinMcPhillips_OOPCA6/OOP CA6 Database Queries.docx
+++ b/RoisinMcPhillips_OOPCA6/OOP CA6 Database Queries.docx
@@ -61,17 +61,38 @@
     </w:p>
     <w:p>
       <w:r>
+        <w:t xml:space="preserve">NATURAL join vehicle natural join </w:t>
+      </w:r>
+      <w:proofErr w:type="spellStart"/>
+      <w:r>
+        <w:t>vehicle_type_cost</w:t>
+      </w:r>
+      <w:proofErr w:type="spellEnd"/>
+      <w:r>
+        <w:t xml:space="preserve"> where </w:t>
+      </w:r>
+      <w:proofErr w:type="spellStart"/>
+      <w:r>
+        <w:t>customer_name</w:t>
+      </w:r>
+      <w:proofErr w:type="spellEnd"/>
+      <w:r>
+        <w:t xml:space="preserve"> = "John Smith";</w:t>
+      </w:r>
+    </w:p>
+    <w:p>
+      <w:r>
         <w:rPr>
           <w:noProof/>
         </w:rPr>
         <w:drawing>
-          <wp:anchor distT="0" distB="0" distL="114300" distR="114300" simplePos="0" relativeHeight="251658240" behindDoc="1" locked="0" layoutInCell="1" allowOverlap="1" wp14:anchorId="5C37AEFD" wp14:editId="613BDDED">
+          <wp:anchor distT="0" distB="0" distL="114300" distR="114300" simplePos="0" relativeHeight="251658240" behindDoc="1" locked="0" layoutInCell="1" allowOverlap="1" wp14:anchorId="5C37AEFD" wp14:editId="0A6A1E07">
             <wp:simplePos x="0" y="0"/>
             <wp:positionH relativeFrom="margin">
               <wp:align>left</wp:align>
             </wp:positionH>
             <wp:positionV relativeFrom="paragraph">
-              <wp:posOffset>371475</wp:posOffset>
+              <wp:posOffset>133985</wp:posOffset>
             </wp:positionV>
             <wp:extent cx="3638550" cy="1238250"/>
             <wp:effectExtent l="0" t="0" r="0" b="0"/>
@@ -122,27 +143,7 @@
           </wp:anchor>
         </w:drawing>
       </w:r>
-      <w:r>
-        <w:t xml:space="preserve">NATURAL join vehicle natural join </w:t>
-      </w:r>
-      <w:proofErr w:type="spellStart"/>
-      <w:r>
-        <w:t>vehicle_type_cost</w:t>
-      </w:r>
-      <w:proofErr w:type="spellEnd"/>
-      <w:r>
-        <w:t xml:space="preserve"> where </w:t>
-      </w:r>
-      <w:proofErr w:type="spellStart"/>
-      <w:r>
-        <w:t>customer_name</w:t>
-      </w:r>
-      <w:proofErr w:type="spellEnd"/>
-      <w:r>
-        <w:t xml:space="preserve"> = "John Smith";</w:t>
-      </w:r>
     </w:p>
-    <w:p/>
     <w:p/>
     <w:p/>
     <w:p/>

</xml_diff>